<commit_message>
fix startup's copying issue
</commit_message>
<xml_diff>
--- a/docs/BIG-IP_ASM_Configuration.docx
+++ b/docs/BIG-IP_ASM_Configuration.docx
@@ -1,6 +1,6 @@
 
 <file path=word/document.xml><?xml version="1.0" encoding="utf-8"?>
-<w:document xmlns:wpc="http://schemas.microsoft.com/office/word/2010/wordprocessingCanvas" xmlns:cx="http://schemas.microsoft.com/office/drawing/2014/chartex" xmlns:cx1="http://schemas.microsoft.com/office/drawing/2015/9/8/chartex" xmlns:cx2="http://schemas.microsoft.com/office/drawing/2015/10/21/chartex" xmlns:cx3="http://schemas.microsoft.com/office/drawing/2016/5/9/chartex" xmlns:cx4="http://schemas.microsoft.com/office/drawing/2016/5/10/chartex" xmlns:cx5="http://schemas.microsoft.com/office/drawing/2016/5/11/chartex" xmlns:cx6="http://schemas.microsoft.com/office/drawing/2016/5/12/chartex" xmlns:cx7="http://schemas.microsoft.com/office/drawing/2016/5/13/chartex" xmlns:cx8="http://schemas.microsoft.com/office/drawing/2016/5/14/chartex" xmlns:mc="http://schemas.openxmlformats.org/markup-compatibility/2006" xmlns:aink="http://schemas.microsoft.com/office/drawing/2016/ink" xmlns:am3d="http://schemas.microsoft.com/office/drawing/2017/model3d" xmlns:o="urn:schemas-microsoft-com:office:office" xmlns:r="http://schemas.openxmlformats.org/officeDocument/2006/relationships" xmlns:m="http://schemas.openxmlformats.org/officeDocument/2006/math" xmlns:v="urn:schemas-microsoft-com:vml" xmlns:wp14="http://schemas.microsoft.com/office/word/2010/wordprocessingDrawing" xmlns:wp="http://schemas.openxmlformats.org/drawingml/2006/wordprocessingDrawing" xmlns:w10="urn:schemas-microsoft-com:office:word" xmlns:w="http://schemas.openxmlformats.org/wordprocessingml/2006/main" xmlns:w14="http://schemas.microsoft.com/office/word/2010/wordml" xmlns:w15="http://schemas.microsoft.com/office/word/2012/wordml" xmlns:w16cex="http://schemas.microsoft.com/office/word/2018/wordml/cex" xmlns:w16cid="http://schemas.microsoft.com/office/word/2016/wordml/cid" xmlns:w16="http://schemas.microsoft.com/office/word/2018/wordml" xmlns:w16se="http://schemas.microsoft.com/office/word/2015/wordml/symex" xmlns:wpg="http://schemas.microsoft.com/office/word/2010/wordprocessingGroup" xmlns:wpi="http://schemas.microsoft.com/office/word/2010/wordprocessingInk" xmlns:wne="http://schemas.microsoft.com/office/word/2006/wordml" xmlns:wps="http://schemas.microsoft.com/office/word/2010/wordprocessingShape" mc:Ignorable="w14 w15 w16se w16cid w16 w16cex wp14">
+<w:document xmlns:wpc="http://schemas.microsoft.com/office/word/2010/wordprocessingCanvas" xmlns:cx="http://schemas.microsoft.com/office/drawing/2014/chartex" xmlns:cx1="http://schemas.microsoft.com/office/drawing/2015/9/8/chartex" xmlns:cx2="http://schemas.microsoft.com/office/drawing/2015/10/21/chartex" xmlns:cx3="http://schemas.microsoft.com/office/drawing/2016/5/9/chartex" xmlns:cx4="http://schemas.microsoft.com/office/drawing/2016/5/10/chartex" xmlns:cx5="http://schemas.microsoft.com/office/drawing/2016/5/11/chartex" xmlns:cx6="http://schemas.microsoft.com/office/drawing/2016/5/12/chartex" xmlns:cx7="http://schemas.microsoft.com/office/drawing/2016/5/13/chartex" xmlns:cx8="http://schemas.microsoft.com/office/drawing/2016/5/14/chartex" xmlns:mc="http://schemas.openxmlformats.org/markup-compatibility/2006" xmlns:aink="http://schemas.microsoft.com/office/drawing/2016/ink" xmlns:am3d="http://schemas.microsoft.com/office/drawing/2017/model3d" xmlns:o="urn:schemas-microsoft-com:office:office" xmlns:r="http://schemas.openxmlformats.org/officeDocument/2006/relationships" xmlns:m="http://schemas.openxmlformats.org/officeDocument/2006/math" xmlns:v="urn:schemas-microsoft-com:vml" xmlns:wp14="http://schemas.microsoft.com/office/word/2010/wordprocessingDrawing" xmlns:wp="http://schemas.openxmlformats.org/drawingml/2006/wordprocessingDrawing" xmlns:w10="urn:schemas-microsoft-com:office:word" xmlns:w="http://schemas.openxmlformats.org/wordprocessingml/2006/main" xmlns:w14="http://schemas.microsoft.com/office/word/2010/wordml" xmlns:w15="http://schemas.microsoft.com/office/word/2012/wordml" xmlns:w16cex="http://schemas.microsoft.com/office/word/2018/wordml/cex" xmlns:w16cid="http://schemas.microsoft.com/office/word/2016/wordml/cid" xmlns:w16="http://schemas.microsoft.com/office/word/2018/wordml" xmlns:w16sdtdh="http://schemas.microsoft.com/office/word/2020/wordml/sdtdatahash" xmlns:w16se="http://schemas.microsoft.com/office/word/2015/wordml/symex" xmlns:wpg="http://schemas.microsoft.com/office/word/2010/wordprocessingGroup" xmlns:wpi="http://schemas.microsoft.com/office/word/2010/wordprocessingInk" xmlns:wne="http://schemas.microsoft.com/office/word/2006/wordml" xmlns:wps="http://schemas.microsoft.com/office/word/2010/wordprocessingShape" mc:Ignorable="w14 w15 w16se w16cid w16 w16cex w16sdtdh wp14">
   <w:body>
     <w:p>
       <w:pPr>
@@ -37,7 +37,7 @@
     </w:p>
     <w:p>
       <w:pPr>
-        <w:pStyle w:val="a3"/>
+        <w:pStyle w:val="ListParagraph"/>
         <w:numPr>
           <w:ilvl w:val="0"/>
           <w:numId w:val="5"/>
@@ -78,7 +78,7 @@
     </w:p>
     <w:p>
       <w:pPr>
-        <w:pStyle w:val="a3"/>
+        <w:pStyle w:val="ListParagraph"/>
         <w:numPr>
           <w:ilvl w:val="0"/>
           <w:numId w:val="7"/>
@@ -146,7 +146,16 @@
           <w:sz w:val="24"/>
           <w:szCs w:val="24"/>
         </w:rPr>
-        <w:t>使用LAMP来快速安装Apache</w:t>
+        <w:t>使用LAMP来快速安装</w:t>
+      </w:r>
+      <w:proofErr w:type="spellStart"/>
+      <w:r>
+        <w:rPr>
+          <w:rFonts w:hint="eastAsia"/>
+          <w:sz w:val="24"/>
+          <w:szCs w:val="24"/>
+        </w:rPr>
+        <w:t>Apache</w:t>
       </w:r>
       <w:r>
         <w:rPr>
@@ -176,7 +185,16 @@
           <w:sz w:val="24"/>
           <w:szCs w:val="24"/>
         </w:rPr>
-        <w:t>PHP环境。</w:t>
+        <w:t>PHP</w:t>
+      </w:r>
+      <w:proofErr w:type="spellEnd"/>
+      <w:r>
+        <w:rPr>
+          <w:rFonts w:hint="eastAsia"/>
+          <w:sz w:val="24"/>
+          <w:szCs w:val="24"/>
+        </w:rPr>
+        <w:t>环境。</w:t>
       </w:r>
       <w:r>
         <w:rPr>
@@ -194,12 +212,37 @@
         </w:rPr>
         <w:t xml:space="preserve"> </w:t>
       </w:r>
-      <w:r>
-        <w:rPr>
-          <w:sz w:val="24"/>
-          <w:szCs w:val="24"/>
-        </w:rPr>
-        <w:t>wget -c http://soft.vpser.net/lnmp/lnmp1.4.tar.gz &amp;&amp; tar zxf lnmp1.4.tar.gz &amp;&amp; cd lnmp1.4 &amp;&amp; ./install.sh lamp</w:t>
+      <w:proofErr w:type="spellStart"/>
+      <w:r>
+        <w:rPr>
+          <w:sz w:val="24"/>
+          <w:szCs w:val="24"/>
+        </w:rPr>
+        <w:t>wget</w:t>
+      </w:r>
+      <w:proofErr w:type="spellEnd"/>
+      <w:r>
+        <w:rPr>
+          <w:sz w:val="24"/>
+          <w:szCs w:val="24"/>
+        </w:rPr>
+        <w:t xml:space="preserve"> -c http://soft.vpser.net/lnmp/lnmp1.4.tar.gz &amp;&amp; tar </w:t>
+      </w:r>
+      <w:proofErr w:type="spellStart"/>
+      <w:r>
+        <w:rPr>
+          <w:sz w:val="24"/>
+          <w:szCs w:val="24"/>
+        </w:rPr>
+        <w:t>zxf</w:t>
+      </w:r>
+      <w:proofErr w:type="spellEnd"/>
+      <w:r>
+        <w:rPr>
+          <w:sz w:val="24"/>
+          <w:szCs w:val="24"/>
+        </w:rPr>
+        <w:t xml:space="preserve"> lnmp1.4.tar.gz &amp;&amp; cd lnmp1.4 &amp;&amp; ./install.sh lamp</w:t>
       </w:r>
       <w:r>
         <w:rPr>
@@ -214,12 +257,30 @@
           <w:sz w:val="24"/>
           <w:szCs w:val="24"/>
         </w:rPr>
-        <w:t>命令，然后除了Mysql密码设置外，一路回车即可。</w:t>
+        <w:t>命令，然后除了</w:t>
+      </w:r>
+      <w:proofErr w:type="spellStart"/>
+      <w:r>
+        <w:rPr>
+          <w:rFonts w:hint="eastAsia"/>
+          <w:sz w:val="24"/>
+          <w:szCs w:val="24"/>
+        </w:rPr>
+        <w:t>Mysql</w:t>
+      </w:r>
+      <w:proofErr w:type="spellEnd"/>
+      <w:r>
+        <w:rPr>
+          <w:rFonts w:hint="eastAsia"/>
+          <w:sz w:val="24"/>
+          <w:szCs w:val="24"/>
+        </w:rPr>
+        <w:t>密码设置外，一路回车即可。</w:t>
       </w:r>
     </w:p>
     <w:p>
       <w:pPr>
-        <w:pStyle w:val="a3"/>
+        <w:pStyle w:val="ListParagraph"/>
         <w:numPr>
           <w:ilvl w:val="0"/>
           <w:numId w:val="7"/>
@@ -242,7 +303,7 @@
     </w:p>
     <w:p>
       <w:pPr>
-        <w:pStyle w:val="a3"/>
+        <w:pStyle w:val="ListParagraph"/>
         <w:numPr>
           <w:ilvl w:val="0"/>
           <w:numId w:val="8"/>
@@ -270,6 +331,7 @@
         </w:rPr>
         <w:t>命令</w:t>
       </w:r>
+      <w:proofErr w:type="spellStart"/>
       <w:r>
         <w:rPr>
           <w:rFonts w:hint="eastAsia"/>
@@ -285,6 +347,7 @@
         </w:rPr>
         <w:t>get</w:t>
       </w:r>
+      <w:proofErr w:type="spellEnd"/>
       <w:r>
         <w:rPr>
           <w:sz w:val="24"/>
@@ -332,7 +395,7 @@
     </w:p>
     <w:p>
       <w:pPr>
-        <w:pStyle w:val="a3"/>
+        <w:pStyle w:val="ListParagraph"/>
         <w:numPr>
           <w:ilvl w:val="0"/>
           <w:numId w:val="8"/>
@@ -365,7 +428,23 @@
           <w:sz w:val="24"/>
           <w:szCs w:val="24"/>
         </w:rPr>
-        <w:t>/home/wwwroot/default/</w:t>
+        <w:t>/home/</w:t>
+      </w:r>
+      <w:proofErr w:type="spellStart"/>
+      <w:r>
+        <w:rPr>
+          <w:sz w:val="24"/>
+          <w:szCs w:val="24"/>
+        </w:rPr>
+        <w:t>wwwroot</w:t>
+      </w:r>
+      <w:proofErr w:type="spellEnd"/>
+      <w:r>
+        <w:rPr>
+          <w:sz w:val="24"/>
+          <w:szCs w:val="24"/>
+        </w:rPr>
+        <w:t>/default/</w:t>
       </w:r>
       <w:r>
         <w:rPr>
@@ -393,7 +472,7 @@
     </w:p>
     <w:p>
       <w:pPr>
-        <w:pStyle w:val="a3"/>
+        <w:pStyle w:val="ListParagraph"/>
         <w:numPr>
           <w:ilvl w:val="0"/>
           <w:numId w:val="8"/>
@@ -434,7 +513,23 @@
           <w:sz w:val="24"/>
           <w:szCs w:val="24"/>
         </w:rPr>
-        <w:t>home/wwwroot/default/DVWA/config</w:t>
+        <w:t>home/</w:t>
+      </w:r>
+      <w:proofErr w:type="spellStart"/>
+      <w:r>
+        <w:rPr>
+          <w:sz w:val="24"/>
+          <w:szCs w:val="24"/>
+        </w:rPr>
+        <w:t>wwwroot</w:t>
+      </w:r>
+      <w:proofErr w:type="spellEnd"/>
+      <w:r>
+        <w:rPr>
+          <w:sz w:val="24"/>
+          <w:szCs w:val="24"/>
+        </w:rPr>
+        <w:t>/default/DVWA/config</w:t>
       </w:r>
       <w:r>
         <w:rPr>
@@ -472,8 +567,17 @@
           <w:sz w:val="24"/>
           <w:szCs w:val="24"/>
         </w:rPr>
-        <w:t>cp config.inc.php.dist</w:t>
-      </w:r>
+        <w:t xml:space="preserve">cp </w:t>
+      </w:r>
+      <w:proofErr w:type="spellStart"/>
+      <w:r>
+        <w:rPr>
+          <w:sz w:val="24"/>
+          <w:szCs w:val="24"/>
+        </w:rPr>
+        <w:t>config.inc.php.dist</w:t>
+      </w:r>
+      <w:proofErr w:type="spellEnd"/>
       <w:r>
         <w:rPr>
           <w:sz w:val="24"/>
@@ -481,6 +585,7 @@
         </w:rPr>
         <w:t xml:space="preserve"> </w:t>
       </w:r>
+      <w:proofErr w:type="spellStart"/>
       <w:r>
         <w:rPr>
           <w:sz w:val="24"/>
@@ -488,6 +593,7 @@
         </w:rPr>
         <w:t>config.inc.php</w:t>
       </w:r>
+      <w:proofErr w:type="spellEnd"/>
       <w:r>
         <w:rPr>
           <w:sz w:val="24"/>
@@ -506,7 +612,7 @@
     </w:p>
     <w:p>
       <w:pPr>
-        <w:pStyle w:val="a3"/>
+        <w:pStyle w:val="ListParagraph"/>
         <w:numPr>
           <w:ilvl w:val="0"/>
           <w:numId w:val="8"/>
@@ -531,7 +637,23 @@
           <w:sz w:val="24"/>
           <w:szCs w:val="24"/>
         </w:rPr>
-        <w:t xml:space="preserve">vim config.inc.php </w:t>
+        <w:t xml:space="preserve">vim </w:t>
+      </w:r>
+      <w:proofErr w:type="spellStart"/>
+      <w:r>
+        <w:rPr>
+          <w:sz w:val="24"/>
+          <w:szCs w:val="24"/>
+        </w:rPr>
+        <w:t>config.inc.php</w:t>
+      </w:r>
+      <w:proofErr w:type="spellEnd"/>
+      <w:r>
+        <w:rPr>
+          <w:sz w:val="24"/>
+          <w:szCs w:val="24"/>
+        </w:rPr>
+        <w:t xml:space="preserve"> </w:t>
       </w:r>
       <w:r>
         <w:rPr>
@@ -562,7 +684,23 @@
           <w:sz w:val="24"/>
           <w:szCs w:val="24"/>
         </w:rPr>
-        <w:t xml:space="preserve">$_DVWA[ ‘db_user’ ] </w:t>
+        <w:t>$_DVWA[ ‘</w:t>
+      </w:r>
+      <w:proofErr w:type="spellStart"/>
+      <w:r>
+        <w:rPr>
+          <w:sz w:val="24"/>
+          <w:szCs w:val="24"/>
+        </w:rPr>
+        <w:t>db_user</w:t>
+      </w:r>
+      <w:proofErr w:type="spellEnd"/>
+      <w:r>
+        <w:rPr>
+          <w:sz w:val="24"/>
+          <w:szCs w:val="24"/>
+        </w:rPr>
+        <w:t xml:space="preserve">’ ] </w:t>
       </w:r>
       <w:r>
         <w:rPr>
@@ -600,7 +738,23 @@
           <w:sz w:val="24"/>
           <w:szCs w:val="24"/>
         </w:rPr>
-        <w:t xml:space="preserve">_DVWA[ ‘db_password’ ] </w:t>
+        <w:t>_DVWA[ ‘</w:t>
+      </w:r>
+      <w:proofErr w:type="spellStart"/>
+      <w:r>
+        <w:rPr>
+          <w:sz w:val="24"/>
+          <w:szCs w:val="24"/>
+        </w:rPr>
+        <w:t>db_password</w:t>
+      </w:r>
+      <w:proofErr w:type="spellEnd"/>
+      <w:r>
+        <w:rPr>
+          <w:sz w:val="24"/>
+          <w:szCs w:val="24"/>
+        </w:rPr>
+        <w:t xml:space="preserve">’ ] </w:t>
       </w:r>
       <w:r>
         <w:rPr>
@@ -616,7 +770,25 @@
           <w:sz w:val="24"/>
           <w:szCs w:val="24"/>
         </w:rPr>
-        <w:t>安装LAMP时设置的Mysql的密码。</w:t>
+        <w:t>安装LAMP时设置的</w:t>
+      </w:r>
+      <w:proofErr w:type="spellStart"/>
+      <w:r>
+        <w:rPr>
+          <w:rFonts w:hint="eastAsia"/>
+          <w:sz w:val="24"/>
+          <w:szCs w:val="24"/>
+        </w:rPr>
+        <w:t>Mysql</w:t>
+      </w:r>
+      <w:proofErr w:type="spellEnd"/>
+      <w:r>
+        <w:rPr>
+          <w:rFonts w:hint="eastAsia"/>
+          <w:sz w:val="24"/>
+          <w:szCs w:val="24"/>
+        </w:rPr>
+        <w:t>的密码。</w:t>
       </w:r>
       <w:r>
         <w:rPr>
@@ -626,6 +798,7 @@
         </w:rPr>
         <w:t>（如果没设置</w:t>
       </w:r>
+      <w:proofErr w:type="spellStart"/>
       <w:r>
         <w:rPr>
           <w:rFonts w:hint="eastAsia"/>
@@ -634,6 +807,7 @@
         </w:rPr>
         <w:t>Mysql</w:t>
       </w:r>
+      <w:proofErr w:type="spellEnd"/>
       <w:r>
         <w:rPr>
           <w:rFonts w:hint="eastAsia"/>
@@ -685,7 +859,7 @@
     </w:p>
     <w:p>
       <w:pPr>
-        <w:pStyle w:val="a3"/>
+        <w:pStyle w:val="ListParagraph"/>
         <w:numPr>
           <w:ilvl w:val="0"/>
           <w:numId w:val="8"/>
@@ -776,7 +950,7 @@
     </w:p>
     <w:p>
       <w:pPr>
-        <w:pStyle w:val="a3"/>
+        <w:pStyle w:val="ListParagraph"/>
         <w:numPr>
           <w:ilvl w:val="0"/>
           <w:numId w:val="7"/>
@@ -799,7 +973,7 @@
     </w:p>
     <w:p>
       <w:pPr>
-        <w:pStyle w:val="a3"/>
+        <w:pStyle w:val="ListParagraph"/>
         <w:numPr>
           <w:ilvl w:val="0"/>
           <w:numId w:val="10"/>
@@ -838,7 +1012,7 @@
     </w:p>
     <w:p>
       <w:pPr>
-        <w:pStyle w:val="a3"/>
+        <w:pStyle w:val="ListParagraph"/>
         <w:numPr>
           <w:ilvl w:val="0"/>
           <w:numId w:val="10"/>
@@ -856,7 +1030,16 @@
           <w:sz w:val="24"/>
           <w:szCs w:val="24"/>
         </w:rPr>
-        <w:t>在setup</w:t>
+        <w:t>在</w:t>
+      </w:r>
+      <w:proofErr w:type="spellStart"/>
+      <w:r>
+        <w:rPr>
+          <w:rFonts w:hint="eastAsia"/>
+          <w:sz w:val="24"/>
+          <w:szCs w:val="24"/>
+        </w:rPr>
+        <w:t>setup</w:t>
       </w:r>
       <w:r>
         <w:rPr>
@@ -865,6 +1048,7 @@
         </w:rPr>
         <w:t>.php</w:t>
       </w:r>
+      <w:proofErr w:type="spellEnd"/>
       <w:r>
         <w:rPr>
           <w:rFonts w:hint="eastAsia"/>
@@ -878,7 +1062,23 @@
           <w:sz w:val="24"/>
           <w:szCs w:val="24"/>
         </w:rPr>
-        <w:t xml:space="preserve">PHP function allow_url_include: Disabled </w:t>
+        <w:t xml:space="preserve">PHP function </w:t>
+      </w:r>
+      <w:proofErr w:type="spellStart"/>
+      <w:r>
+        <w:rPr>
+          <w:sz w:val="24"/>
+          <w:szCs w:val="24"/>
+        </w:rPr>
+        <w:t>allow_url_include</w:t>
+      </w:r>
+      <w:proofErr w:type="spellEnd"/>
+      <w:r>
+        <w:rPr>
+          <w:sz w:val="24"/>
+          <w:szCs w:val="24"/>
+        </w:rPr>
+        <w:t xml:space="preserve">: Disabled </w:t>
       </w:r>
       <w:r>
         <w:rPr>
@@ -901,7 +1101,39 @@
           <w:sz w:val="24"/>
           <w:szCs w:val="24"/>
         </w:rPr>
-        <w:t xml:space="preserve"> /usr/local/php/etc/php.inc </w:t>
+        <w:t xml:space="preserve"> /</w:t>
+      </w:r>
+      <w:proofErr w:type="spellStart"/>
+      <w:r>
+        <w:rPr>
+          <w:sz w:val="24"/>
+          <w:szCs w:val="24"/>
+        </w:rPr>
+        <w:t>usr</w:t>
+      </w:r>
+      <w:proofErr w:type="spellEnd"/>
+      <w:r>
+        <w:rPr>
+          <w:sz w:val="24"/>
+          <w:szCs w:val="24"/>
+        </w:rPr>
+        <w:t>/local/php/</w:t>
+      </w:r>
+      <w:proofErr w:type="spellStart"/>
+      <w:r>
+        <w:rPr>
+          <w:sz w:val="24"/>
+          <w:szCs w:val="24"/>
+        </w:rPr>
+        <w:t>etc</w:t>
+      </w:r>
+      <w:proofErr w:type="spellEnd"/>
+      <w:r>
+        <w:rPr>
+          <w:sz w:val="24"/>
+          <w:szCs w:val="24"/>
+        </w:rPr>
+        <w:t xml:space="preserve">/php.inc </w:t>
       </w:r>
       <w:r>
         <w:rPr>
@@ -917,14 +1149,31 @@
           <w:sz w:val="24"/>
           <w:szCs w:val="24"/>
         </w:rPr>
-        <w:t>将 allow</w:t>
-      </w:r>
-      <w:r>
-        <w:rPr>
-          <w:sz w:val="24"/>
-          <w:szCs w:val="24"/>
-        </w:rPr>
-        <w:t xml:space="preserve">_url_include = Off </w:t>
+        <w:t xml:space="preserve">将 </w:t>
+      </w:r>
+      <w:proofErr w:type="spellStart"/>
+      <w:r>
+        <w:rPr>
+          <w:rFonts w:hint="eastAsia"/>
+          <w:sz w:val="24"/>
+          <w:szCs w:val="24"/>
+        </w:rPr>
+        <w:t>allow</w:t>
+      </w:r>
+      <w:r>
+        <w:rPr>
+          <w:sz w:val="24"/>
+          <w:szCs w:val="24"/>
+        </w:rPr>
+        <w:t>_url_include</w:t>
+      </w:r>
+      <w:proofErr w:type="spellEnd"/>
+      <w:r>
+        <w:rPr>
+          <w:sz w:val="24"/>
+          <w:szCs w:val="24"/>
+        </w:rPr>
+        <w:t xml:space="preserve"> = Off </w:t>
       </w:r>
       <w:r>
         <w:rPr>
@@ -967,7 +1216,7 @@
     </w:p>
     <w:p>
       <w:pPr>
-        <w:pStyle w:val="a3"/>
+        <w:pStyle w:val="ListParagraph"/>
         <w:numPr>
           <w:ilvl w:val="0"/>
           <w:numId w:val="10"/>
@@ -1018,7 +1267,25 @@
           <w:sz w:val="24"/>
           <w:szCs w:val="24"/>
         </w:rPr>
-        <w:t>/home/wwwroot/default/DVWA/hackable/uploads/: No</w:t>
+        <w:t>/home/</w:t>
+      </w:r>
+      <w:proofErr w:type="spellStart"/>
+      <w:r>
+        <w:rPr>
+          <w:rFonts w:hint="eastAsia"/>
+          <w:sz w:val="24"/>
+          <w:szCs w:val="24"/>
+        </w:rPr>
+        <w:t>wwwroot</w:t>
+      </w:r>
+      <w:proofErr w:type="spellEnd"/>
+      <w:r>
+        <w:rPr>
+          <w:rFonts w:hint="eastAsia"/>
+          <w:sz w:val="24"/>
+          <w:szCs w:val="24"/>
+        </w:rPr>
+        <w:t>/default/DVWA/hackable/uploads/: No</w:t>
       </w:r>
       <w:r>
         <w:rPr>
@@ -1045,7 +1312,25 @@
           <w:sz w:val="24"/>
           <w:szCs w:val="24"/>
         </w:rPr>
-        <w:t>[User: root] Writable folder /home/wwwroot/default/DVWA/config: No</w:t>
+        <w:t>[User: root] Writable folder /home/</w:t>
+      </w:r>
+      <w:proofErr w:type="spellStart"/>
+      <w:r>
+        <w:rPr>
+          <w:rFonts w:hint="eastAsia"/>
+          <w:sz w:val="24"/>
+          <w:szCs w:val="24"/>
+        </w:rPr>
+        <w:t>wwwroot</w:t>
+      </w:r>
+      <w:proofErr w:type="spellEnd"/>
+      <w:r>
+        <w:rPr>
+          <w:rFonts w:hint="eastAsia"/>
+          <w:sz w:val="24"/>
+          <w:szCs w:val="24"/>
+        </w:rPr>
+        <w:t>/default/DVWA/config: No</w:t>
       </w:r>
     </w:p>
     <w:p>
@@ -1075,12 +1360,37 @@
           <w:szCs w:val="24"/>
         </w:rPr>
       </w:pPr>
-      <w:r>
-        <w:rPr>
-          <w:sz w:val="24"/>
-          <w:szCs w:val="24"/>
-        </w:rPr>
-        <w:t>chmod 777 /home/wwwroot/default/DVWA/hackable/uploads</w:t>
+      <w:proofErr w:type="spellStart"/>
+      <w:r>
+        <w:rPr>
+          <w:sz w:val="24"/>
+          <w:szCs w:val="24"/>
+        </w:rPr>
+        <w:t>chmod</w:t>
+      </w:r>
+      <w:proofErr w:type="spellEnd"/>
+      <w:r>
+        <w:rPr>
+          <w:sz w:val="24"/>
+          <w:szCs w:val="24"/>
+        </w:rPr>
+        <w:t xml:space="preserve"> 777 /home/</w:t>
+      </w:r>
+      <w:proofErr w:type="spellStart"/>
+      <w:r>
+        <w:rPr>
+          <w:sz w:val="24"/>
+          <w:szCs w:val="24"/>
+        </w:rPr>
+        <w:t>wwwroot</w:t>
+      </w:r>
+      <w:proofErr w:type="spellEnd"/>
+      <w:r>
+        <w:rPr>
+          <w:sz w:val="24"/>
+          <w:szCs w:val="24"/>
+        </w:rPr>
+        <w:t>/default/DVWA/hackable/uploads</w:t>
       </w:r>
     </w:p>
     <w:p>
@@ -1092,12 +1402,21 @@
           <w:szCs w:val="24"/>
         </w:rPr>
       </w:pPr>
-      <w:r>
-        <w:rPr>
-          <w:sz w:val="24"/>
-          <w:szCs w:val="24"/>
-        </w:rPr>
-        <w:t>chmod 777 /home/wwwroot/default/DVWA/external/phpids/0.6/lib/IDS/tmp/phpids_log.txt</w:t>
+      <w:proofErr w:type="spellStart"/>
+      <w:r>
+        <w:rPr>
+          <w:sz w:val="24"/>
+          <w:szCs w:val="24"/>
+        </w:rPr>
+        <w:t>chmod</w:t>
+      </w:r>
+      <w:proofErr w:type="spellEnd"/>
+      <w:r>
+        <w:rPr>
+          <w:sz w:val="24"/>
+          <w:szCs w:val="24"/>
+        </w:rPr>
+        <w:t xml:space="preserve"> 777 /home/wwwroot/default/DVWA/external/phpids/0.6/lib/IDS/tmp/phpids_log.txt</w:t>
       </w:r>
     </w:p>
     <w:p>
@@ -1109,12 +1428,37 @@
           <w:szCs w:val="24"/>
         </w:rPr>
       </w:pPr>
-      <w:r>
-        <w:rPr>
-          <w:sz w:val="24"/>
-          <w:szCs w:val="24"/>
-        </w:rPr>
-        <w:t>chmod 777 /home/wwwroot/default/DVWA/config</w:t>
+      <w:proofErr w:type="spellStart"/>
+      <w:r>
+        <w:rPr>
+          <w:sz w:val="24"/>
+          <w:szCs w:val="24"/>
+        </w:rPr>
+        <w:t>chmod</w:t>
+      </w:r>
+      <w:proofErr w:type="spellEnd"/>
+      <w:r>
+        <w:rPr>
+          <w:sz w:val="24"/>
+          <w:szCs w:val="24"/>
+        </w:rPr>
+        <w:t xml:space="preserve"> 777 /home/</w:t>
+      </w:r>
+      <w:proofErr w:type="spellStart"/>
+      <w:r>
+        <w:rPr>
+          <w:sz w:val="24"/>
+          <w:szCs w:val="24"/>
+        </w:rPr>
+        <w:t>wwwroot</w:t>
+      </w:r>
+      <w:proofErr w:type="spellEnd"/>
+      <w:r>
+        <w:rPr>
+          <w:sz w:val="24"/>
+          <w:szCs w:val="24"/>
+        </w:rPr>
+        <w:t>/default/DVWA/config</w:t>
       </w:r>
     </w:p>
     <w:p>
@@ -1129,7 +1473,7 @@
     </w:p>
     <w:p>
       <w:pPr>
-        <w:pStyle w:val="a3"/>
+        <w:pStyle w:val="ListParagraph"/>
         <w:numPr>
           <w:ilvl w:val="0"/>
           <w:numId w:val="5"/>
@@ -1190,7 +1534,7 @@
     </w:p>
     <w:p>
       <w:pPr>
-        <w:pStyle w:val="a3"/>
+        <w:pStyle w:val="ListParagraph"/>
         <w:numPr>
           <w:ilvl w:val="0"/>
           <w:numId w:val="12"/>
@@ -1682,7 +2026,7 @@
     </w:p>
     <w:p>
       <w:pPr>
-        <w:pStyle w:val="a3"/>
+        <w:pStyle w:val="ListParagraph"/>
         <w:numPr>
           <w:ilvl w:val="0"/>
           <w:numId w:val="12"/>
@@ -2120,9 +2464,9 @@
         </w:rPr>
         <w:lastRenderedPageBreak/>
         <w:drawing>
-          <wp:inline distT="0" distB="0" distL="0" distR="0" wp14:anchorId="2348384F" wp14:editId="041F973A">
-            <wp:extent cx="5263677" cy="3946023"/>
-            <wp:effectExtent l="0" t="0" r="0" b="0"/>
+          <wp:inline distT="0" distB="0" distL="0" distR="0" wp14:anchorId="2348384F" wp14:editId="4010F56A">
+            <wp:extent cx="5244019" cy="3931285"/>
+            <wp:effectExtent l="0" t="0" r="1270" b="5715"/>
             <wp:docPr id="4" name="图片 4"/>
             <wp:cNvGraphicFramePr>
               <a:graphicFrameLocks xmlns:a="http://schemas.openxmlformats.org/drawingml/2006/main" noChangeAspect="1"/>
@@ -2142,7 +2486,7 @@
                   <pic:spPr bwMode="auto">
                     <a:xfrm>
                       <a:off x="0" y="0"/>
-                      <a:ext cx="5263677" cy="3946023"/>
+                      <a:ext cx="5281638" cy="3959487"/>
                     </a:xfrm>
                     <a:prstGeom prst="rect">
                       <a:avLst/>
@@ -2216,7 +2560,7 @@
     </w:p>
     <w:p>
       <w:pPr>
-        <w:pStyle w:val="a3"/>
+        <w:pStyle w:val="ListParagraph"/>
         <w:numPr>
           <w:ilvl w:val="0"/>
           <w:numId w:val="5"/>
@@ -2242,6 +2586,7 @@
         </w:rPr>
         <w:t xml:space="preserve"> </w:t>
       </w:r>
+      <w:proofErr w:type="spellStart"/>
       <w:r>
         <w:rPr>
           <w:rFonts w:hint="eastAsia"/>
@@ -2250,6 +2595,7 @@
         </w:rPr>
         <w:t>Fluentd</w:t>
       </w:r>
+      <w:proofErr w:type="spellEnd"/>
       <w:r>
         <w:rPr>
           <w:rFonts w:hint="eastAsia"/>
@@ -2267,6 +2613,7 @@
           <w:szCs w:val="24"/>
         </w:rPr>
       </w:pPr>
+      <w:proofErr w:type="spellStart"/>
       <w:r>
         <w:rPr>
           <w:rFonts w:hint="eastAsia"/>
@@ -2275,6 +2622,7 @@
         </w:rPr>
         <w:t>Fluentd</w:t>
       </w:r>
+      <w:proofErr w:type="spellEnd"/>
       <w:r>
         <w:rPr>
           <w:rFonts w:hint="eastAsia"/>
@@ -2704,6 +3052,7 @@
         </w:rPr>
         <w:t xml:space="preserve"> </w:t>
       </w:r>
+      <w:proofErr w:type="spellStart"/>
       <w:r>
         <w:rPr>
           <w:rFonts w:hint="eastAsia"/>
@@ -2712,6 +3061,7 @@
         </w:rPr>
         <w:t>Fluentd</w:t>
       </w:r>
+      <w:proofErr w:type="spellEnd"/>
       <w:r>
         <w:rPr>
           <w:sz w:val="24"/>
@@ -2747,7 +3097,7 @@
 </file>
 
 <file path=word/numbering.xml><?xml version="1.0" encoding="utf-8"?>
-<w:numbering xmlns:wpc="http://schemas.microsoft.com/office/word/2010/wordprocessingCanvas" xmlns:cx="http://schemas.microsoft.com/office/drawing/2014/chartex" xmlns:cx1="http://schemas.microsoft.com/office/drawing/2015/9/8/chartex" xmlns:cx2="http://schemas.microsoft.com/office/drawing/2015/10/21/chartex" xmlns:cx3="http://schemas.microsoft.com/office/drawing/2016/5/9/chartex" xmlns:cx4="http://schemas.microsoft.com/office/drawing/2016/5/10/chartex" xmlns:cx5="http://schemas.microsoft.com/office/drawing/2016/5/11/chartex" xmlns:cx6="http://schemas.microsoft.com/office/drawing/2016/5/12/chartex" xmlns:cx7="http://schemas.microsoft.com/office/drawing/2016/5/13/chartex" xmlns:cx8="http://schemas.microsoft.com/office/drawing/2016/5/14/chartex" xmlns:mc="http://schemas.openxmlformats.org/markup-compatibility/2006" xmlns:aink="http://schemas.microsoft.com/office/drawing/2016/ink" xmlns:am3d="http://schemas.microsoft.com/office/drawing/2017/model3d" xmlns:o="urn:schemas-microsoft-com:office:office" xmlns:r="http://schemas.openxmlformats.org/officeDocument/2006/relationships" xmlns:m="http://schemas.openxmlformats.org/officeDocument/2006/math" xmlns:v="urn:schemas-microsoft-com:vml" xmlns:wp14="http://schemas.microsoft.com/office/word/2010/wordprocessingDrawing" xmlns:wp="http://schemas.openxmlformats.org/drawingml/2006/wordprocessingDrawing" xmlns:w10="urn:schemas-microsoft-com:office:word" xmlns:w="http://schemas.openxmlformats.org/wordprocessingml/2006/main" xmlns:w14="http://schemas.microsoft.com/office/word/2010/wordml" xmlns:w15="http://schemas.microsoft.com/office/word/2012/wordml" xmlns:w16cex="http://schemas.microsoft.com/office/word/2018/wordml/cex" xmlns:w16cid="http://schemas.microsoft.com/office/word/2016/wordml/cid" xmlns:w16="http://schemas.microsoft.com/office/word/2018/wordml" xmlns:w16se="http://schemas.microsoft.com/office/word/2015/wordml/symex" xmlns:wpg="http://schemas.microsoft.com/office/word/2010/wordprocessingGroup" xmlns:wpi="http://schemas.microsoft.com/office/word/2010/wordprocessingInk" xmlns:wne="http://schemas.microsoft.com/office/word/2006/wordml" xmlns:wps="http://schemas.microsoft.com/office/word/2010/wordprocessingShape" mc:Ignorable="w14 w15 w16se w16cid w16 w16cex wp14">
+<w:numbering xmlns:wpc="http://schemas.microsoft.com/office/word/2010/wordprocessingCanvas" xmlns:cx="http://schemas.microsoft.com/office/drawing/2014/chartex" xmlns:cx1="http://schemas.microsoft.com/office/drawing/2015/9/8/chartex" xmlns:cx2="http://schemas.microsoft.com/office/drawing/2015/10/21/chartex" xmlns:cx3="http://schemas.microsoft.com/office/drawing/2016/5/9/chartex" xmlns:cx4="http://schemas.microsoft.com/office/drawing/2016/5/10/chartex" xmlns:cx5="http://schemas.microsoft.com/office/drawing/2016/5/11/chartex" xmlns:cx6="http://schemas.microsoft.com/office/drawing/2016/5/12/chartex" xmlns:cx7="http://schemas.microsoft.com/office/drawing/2016/5/13/chartex" xmlns:cx8="http://schemas.microsoft.com/office/drawing/2016/5/14/chartex" xmlns:mc="http://schemas.openxmlformats.org/markup-compatibility/2006" xmlns:aink="http://schemas.microsoft.com/office/drawing/2016/ink" xmlns:am3d="http://schemas.microsoft.com/office/drawing/2017/model3d" xmlns:o="urn:schemas-microsoft-com:office:office" xmlns:r="http://schemas.openxmlformats.org/officeDocument/2006/relationships" xmlns:m="http://schemas.openxmlformats.org/officeDocument/2006/math" xmlns:v="urn:schemas-microsoft-com:vml" xmlns:wp14="http://schemas.microsoft.com/office/word/2010/wordprocessingDrawing" xmlns:wp="http://schemas.openxmlformats.org/drawingml/2006/wordprocessingDrawing" xmlns:w10="urn:schemas-microsoft-com:office:word" xmlns:w="http://schemas.openxmlformats.org/wordprocessingml/2006/main" xmlns:w14="http://schemas.microsoft.com/office/word/2010/wordml" xmlns:w15="http://schemas.microsoft.com/office/word/2012/wordml" xmlns:w16cex="http://schemas.microsoft.com/office/word/2018/wordml/cex" xmlns:w16cid="http://schemas.microsoft.com/office/word/2016/wordml/cid" xmlns:w16="http://schemas.microsoft.com/office/word/2018/wordml" xmlns:w16sdtdh="http://schemas.microsoft.com/office/word/2020/wordml/sdtdatahash" xmlns:w16se="http://schemas.microsoft.com/office/word/2015/wordml/symex" xmlns:wpg="http://schemas.microsoft.com/office/word/2010/wordprocessingGroup" xmlns:wpi="http://schemas.microsoft.com/office/word/2010/wordprocessingInk" xmlns:wne="http://schemas.microsoft.com/office/word/2006/wordml" xmlns:wps="http://schemas.microsoft.com/office/word/2010/wordprocessingShape" mc:Ignorable="w14 w15 w16se w16cid w16 w16cex w16sdtdh wp14">
   <w:abstractNum w:abstractNumId="0" w15:restartNumberingAfterBreak="0">
     <w:nsid w:val="27E81C20"/>
     <w:multiLevelType w:val="hybridMultilevel"/>
@@ -3880,7 +4230,7 @@
 </file>
 
 <file path=word/styles.xml><?xml version="1.0" encoding="utf-8"?>
-<w:styles xmlns:mc="http://schemas.openxmlformats.org/markup-compatibility/2006" xmlns:r="http://schemas.openxmlformats.org/officeDocument/2006/relationships" xmlns:w="http://schemas.openxmlformats.org/wordprocessingml/2006/main" xmlns:w14="http://schemas.microsoft.com/office/word/2010/wordml" xmlns:w15="http://schemas.microsoft.com/office/word/2012/wordml" xmlns:w16cex="http://schemas.microsoft.com/office/word/2018/wordml/cex" xmlns:w16cid="http://schemas.microsoft.com/office/word/2016/wordml/cid" xmlns:w16="http://schemas.microsoft.com/office/word/2018/wordml" xmlns:w16se="http://schemas.microsoft.com/office/word/2015/wordml/symex" mc:Ignorable="w14 w15 w16se w16cid w16 w16cex">
+<w:styles xmlns:mc="http://schemas.openxmlformats.org/markup-compatibility/2006" xmlns:r="http://schemas.openxmlformats.org/officeDocument/2006/relationships" xmlns:w="http://schemas.openxmlformats.org/wordprocessingml/2006/main" xmlns:w14="http://schemas.microsoft.com/office/word/2010/wordml" xmlns:w15="http://schemas.microsoft.com/office/word/2012/wordml" xmlns:w16cex="http://schemas.microsoft.com/office/word/2018/wordml/cex" xmlns:w16cid="http://schemas.microsoft.com/office/word/2016/wordml/cid" xmlns:w16="http://schemas.microsoft.com/office/word/2018/wordml" xmlns:w16sdtdh="http://schemas.microsoft.com/office/word/2020/wordml/sdtdatahash" xmlns:w16se="http://schemas.microsoft.com/office/word/2015/wordml/symex" mc:Ignorable="w14 w15 w16se w16cid w16 w16cex w16sdtdh">
   <w:docDefaults>
     <w:rPrDefault>
       <w:rPr>
@@ -4276,14 +4626,14 @@
     <w:lsdException w:name="Unresolved Mention" w:semiHidden="1" w:unhideWhenUsed="1"/>
     <w:lsdException w:name="Smart Link" w:semiHidden="1" w:unhideWhenUsed="1"/>
   </w:latentStyles>
-  <w:style w:type="paragraph" w:default="1" w:styleId="a">
+  <w:style w:type="paragraph" w:default="1" w:styleId="Normal">
     <w:name w:val="Normal"/>
     <w:qFormat/>
   </w:style>
-  <w:style w:type="paragraph" w:styleId="5">
+  <w:style w:type="paragraph" w:styleId="Heading5">
     <w:name w:val="heading 5"/>
-    <w:basedOn w:val="a"/>
-    <w:link w:val="50"/>
+    <w:basedOn w:val="Normal"/>
+    <w:link w:val="Heading5Char"/>
     <w:uiPriority w:val="9"/>
     <w:qFormat/>
     <w:rsid w:val="00DF6044"/>
@@ -4294,7 +4644,7 @@
       <w:outlineLvl w:val="4"/>
     </w:pPr>
     <w:rPr>
-      <w:rFonts w:ascii="宋体" w:eastAsia="宋体" w:hAnsi="宋体" w:cs="宋体"/>
+      <w:rFonts w:ascii="SimSun" w:eastAsia="SimSun" w:hAnsi="SimSun" w:cs="SimSun"/>
       <w:b/>
       <w:bCs/>
       <w:kern w:val="0"/>
@@ -4302,13 +4652,13 @@
       <w:szCs w:val="20"/>
     </w:rPr>
   </w:style>
-  <w:style w:type="character" w:default="1" w:styleId="a0">
+  <w:style w:type="character" w:default="1" w:styleId="DefaultParagraphFont">
     <w:name w:val="Default Paragraph Font"/>
     <w:uiPriority w:val="1"/>
     <w:semiHidden/>
     <w:unhideWhenUsed/>
   </w:style>
-  <w:style w:type="table" w:default="1" w:styleId="a1">
+  <w:style w:type="table" w:default="1" w:styleId="TableNormal">
     <w:name w:val="Normal Table"/>
     <w:uiPriority w:val="99"/>
     <w:semiHidden/>
@@ -4323,15 +4673,15 @@
       </w:tblCellMar>
     </w:tblPr>
   </w:style>
-  <w:style w:type="numbering" w:default="1" w:styleId="a2">
+  <w:style w:type="numbering" w:default="1" w:styleId="NoList">
     <w:name w:val="No List"/>
     <w:uiPriority w:val="99"/>
     <w:semiHidden/>
     <w:unhideWhenUsed/>
   </w:style>
-  <w:style w:type="paragraph" w:styleId="a3">
+  <w:style w:type="paragraph" w:styleId="ListParagraph">
     <w:name w:val="List Paragraph"/>
-    <w:basedOn w:val="a"/>
+    <w:basedOn w:val="Normal"/>
     <w:uiPriority w:val="34"/>
     <w:qFormat/>
     <w:rsid w:val="00851F31"/>
@@ -4339,9 +4689,9 @@
       <w:ind w:firstLineChars="200" w:firstLine="420"/>
     </w:pPr>
   </w:style>
-  <w:style w:type="character" w:styleId="a4">
+  <w:style w:type="character" w:styleId="Hyperlink">
     <w:name w:val="Hyperlink"/>
-    <w:basedOn w:val="a0"/>
+    <w:basedOn w:val="DefaultParagraphFont"/>
     <w:uiPriority w:val="99"/>
     <w:unhideWhenUsed/>
     <w:rsid w:val="006616C5"/>
@@ -4350,9 +4700,9 @@
       <w:u w:val="single"/>
     </w:rPr>
   </w:style>
-  <w:style w:type="character" w:styleId="a5">
+  <w:style w:type="character" w:styleId="UnresolvedMention">
     <w:name w:val="Unresolved Mention"/>
-    <w:basedOn w:val="a0"/>
+    <w:basedOn w:val="DefaultParagraphFont"/>
     <w:uiPriority w:val="99"/>
     <w:semiHidden/>
     <w:unhideWhenUsed/>
@@ -4362,14 +4712,14 @@
       <w:shd w:val="clear" w:color="auto" w:fill="E1DFDD"/>
     </w:rPr>
   </w:style>
-  <w:style w:type="character" w:customStyle="1" w:styleId="50">
-    <w:name w:val="标题 5 字符"/>
-    <w:basedOn w:val="a0"/>
-    <w:link w:val="5"/>
+  <w:style w:type="character" w:customStyle="1" w:styleId="Heading5Char">
+    <w:name w:val="Heading 5 Char"/>
+    <w:basedOn w:val="DefaultParagraphFont"/>
+    <w:link w:val="Heading5"/>
     <w:uiPriority w:val="9"/>
     <w:rsid w:val="00DF6044"/>
     <w:rPr>
-      <w:rFonts w:ascii="宋体" w:eastAsia="宋体" w:hAnsi="宋体" w:cs="宋体"/>
+      <w:rFonts w:ascii="SimSun" w:eastAsia="SimSun" w:hAnsi="SimSun" w:cs="SimSun"/>
       <w:b/>
       <w:bCs/>
       <w:kern w:val="0"/>
@@ -4377,9 +4727,9 @@
       <w:szCs w:val="20"/>
     </w:rPr>
   </w:style>
-  <w:style w:type="paragraph" w:styleId="a6">
+  <w:style w:type="paragraph" w:styleId="NormalWeb">
     <w:name w:val="Normal (Web)"/>
-    <w:basedOn w:val="a"/>
+    <w:basedOn w:val="Normal"/>
     <w:uiPriority w:val="99"/>
     <w:unhideWhenUsed/>
     <w:rsid w:val="00E11D4A"/>
@@ -4389,7 +4739,7 @@
       <w:jc w:val="left"/>
     </w:pPr>
     <w:rPr>
-      <w:rFonts w:ascii="宋体" w:eastAsia="宋体" w:hAnsi="宋体" w:cs="宋体"/>
+      <w:rFonts w:ascii="SimSun" w:eastAsia="SimSun" w:hAnsi="SimSun" w:cs="SimSun"/>
       <w:kern w:val="0"/>
       <w:sz w:val="24"/>
       <w:szCs w:val="24"/>
@@ -4397,17 +4747,17 @@
   </w:style>
   <w:style w:type="character" w:customStyle="1" w:styleId="failure">
     <w:name w:val="failure"/>
-    <w:basedOn w:val="a0"/>
+    <w:basedOn w:val="DefaultParagraphFont"/>
     <w:rsid w:val="00E11D4A"/>
   </w:style>
   <w:style w:type="character" w:customStyle="1" w:styleId="hljs-number">
     <w:name w:val="hljs-number"/>
-    <w:basedOn w:val="a0"/>
+    <w:basedOn w:val="DefaultParagraphFont"/>
     <w:rsid w:val="00FF7437"/>
   </w:style>
   <w:style w:type="character" w:customStyle="1" w:styleId="hljs-keyword">
     <w:name w:val="hljs-keyword"/>
-    <w:basedOn w:val="a0"/>
+    <w:basedOn w:val="DefaultParagraphFont"/>
     <w:rsid w:val="00FF7437"/>
   </w:style>
 </w:styles>

</xml_diff>